<commit_message>
updating the use cases diagrams
</commit_message>
<xml_diff>
--- a/Use Cases Description.docx
+++ b/Use Cases Description.docx
@@ -1889,6 +1889,9 @@
             <w:r>
               <w:t>Database</w:t>
             </w:r>
+            <w:r>
+              <w:t>, Google Map API</w:t>
+            </w:r>
           </w:p>
         </w:tc>
       </w:tr>
@@ -2358,6 +2361,9 @@
             <w:r>
               <w:t xml:space="preserve"> User, Database</w:t>
             </w:r>
+            <w:r>
+              <w:t>, Google Map API</w:t>
+            </w:r>
           </w:p>
         </w:tc>
       </w:tr>
@@ -3297,6 +3303,71 @@
         </w:rPr>
       </w:pPr>
       <w:bookmarkStart w:id="11" w:name="_Toc47101653"/>
+    </w:p>
+    <w:p>
+      <w:pPr>
+        <w:pStyle w:val="Heading2"/>
+        <w:numPr>
+          <w:ilvl w:val="0"/>
+          <w:numId w:val="0"/>
+        </w:numPr>
+        <w:ind w:left="576" w:hanging="576"/>
+        <w:rPr>
+          <w:sz w:val="28"/>
+        </w:rPr>
+      </w:pPr>
+    </w:p>
+    <w:p>
+      <w:pPr>
+        <w:pStyle w:val="Heading2"/>
+        <w:numPr>
+          <w:ilvl w:val="0"/>
+          <w:numId w:val="0"/>
+        </w:numPr>
+        <w:ind w:left="576" w:hanging="576"/>
+        <w:rPr>
+          <w:sz w:val="28"/>
+        </w:rPr>
+      </w:pPr>
+    </w:p>
+    <w:p>
+      <w:pPr>
+        <w:pStyle w:val="Heading2"/>
+        <w:numPr>
+          <w:ilvl w:val="0"/>
+          <w:numId w:val="0"/>
+        </w:numPr>
+        <w:ind w:left="576" w:hanging="576"/>
+        <w:rPr>
+          <w:sz w:val="28"/>
+        </w:rPr>
+      </w:pPr>
+    </w:p>
+    <w:p>
+      <w:pPr>
+        <w:pStyle w:val="Heading2"/>
+        <w:numPr>
+          <w:ilvl w:val="0"/>
+          <w:numId w:val="0"/>
+        </w:numPr>
+        <w:ind w:left="576" w:hanging="576"/>
+        <w:rPr>
+          <w:sz w:val="28"/>
+        </w:rPr>
+      </w:pPr>
+    </w:p>
+    <w:p>
+      <w:pPr>
+        <w:pStyle w:val="Heading2"/>
+        <w:numPr>
+          <w:ilvl w:val="0"/>
+          <w:numId w:val="0"/>
+        </w:numPr>
+        <w:ind w:left="576" w:hanging="576"/>
+        <w:rPr>
+          <w:sz w:val="28"/>
+        </w:rPr>
+      </w:pPr>
       <w:r>
         <w:rPr>
           <w:sz w:val="28"/>
@@ -3320,13 +3391,7 @@
       </w:pPr>
       <w:bookmarkStart w:id="12" w:name="_Toc47101654"/>
       <w:r>
-        <w:t>Use case-01: User,</w:t>
-      </w:r>
-      <w:r>
-        <w:t xml:space="preserve"> </w:t>
-      </w:r>
-      <w:r>
-        <w:t>Service Provider and Admin Login</w:t>
+        <w:t>Use case-01: User and Admin Login</w:t>
       </w:r>
       <w:bookmarkEnd w:id="12"/>
     </w:p>
@@ -3340,7 +3405,13 @@
         <w:rPr>
           <w:lang w:val="en-GB"/>
         </w:rPr>
-        <w:t>The use case for the login process for the user and admin is shown in Figure 1.</w:t>
+        <w:t>The use case for the login process for the user</w:t>
+      </w:r>
+      <w:r>
+        <w:rPr>
+          <w:lang w:val="en-GB"/>
+        </w:rPr>
+        <w:t xml:space="preserve"> and admin is shown in Figure 1</w:t>
       </w:r>
     </w:p>
     <w:p>
@@ -3356,9 +3427,9 @@
         </w:rPr>
         <w:drawing>
           <wp:inline distT="0" distB="0" distL="0" distR="0">
-            <wp:extent cx="6585362" cy="5280917"/>
-            <wp:effectExtent l="0" t="0" r="6350" b="0"/>
-            <wp:docPr id="4" name="Picture 4"/>
+            <wp:extent cx="5943600" cy="3383280"/>
+            <wp:effectExtent l="0" t="0" r="0" b="7620"/>
+            <wp:docPr id="2" name="Picture 2"/>
             <wp:cNvGraphicFramePr>
               <a:graphicFrameLocks xmlns:a="http://schemas.openxmlformats.org/drawingml/2006/main" noChangeAspect="1"/>
             </wp:cNvGraphicFramePr>
@@ -3366,194 +3437,7 @@
               <a:graphicData uri="http://schemas.openxmlformats.org/drawingml/2006/picture">
                 <pic:pic xmlns:pic="http://schemas.openxmlformats.org/drawingml/2006/picture">
                   <pic:nvPicPr>
-                    <pic:cNvPr id="4" name="1 (2).PNG"/>
-                    <pic:cNvPicPr/>
-                  </pic:nvPicPr>
-                  <pic:blipFill>
-                    <a:blip r:embed="rId5">
-                      <a:extLst>
-                        <a:ext uri="{28A0092B-C50C-407E-A947-70E740481C1C}">
-                          <a14:useLocalDpi xmlns:a14="http://schemas.microsoft.com/office/drawing/2010/main" val="0"/>
-                        </a:ext>
-                      </a:extLst>
-                    </a:blip>
-                    <a:stretch>
-                      <a:fillRect/>
-                    </a:stretch>
-                  </pic:blipFill>
-                  <pic:spPr>
-                    <a:xfrm>
-                      <a:off x="0" y="0"/>
-                      <a:ext cx="6607146" cy="5298386"/>
-                    </a:xfrm>
-                    <a:prstGeom prst="rect">
-                      <a:avLst/>
-                    </a:prstGeom>
-                  </pic:spPr>
-                </pic:pic>
-              </a:graphicData>
-            </a:graphic>
-          </wp:inline>
-        </w:drawing>
-      </w:r>
-    </w:p>
-    <w:p>
-      <w:pPr>
-        <w:pStyle w:val="Heading3"/>
-        <w:numPr>
-          <w:ilvl w:val="2"/>
-          <w:numId w:val="9"/>
-        </w:numPr>
-        <w:tabs>
-          <w:tab w:val="clear" w:pos="5040"/>
-          <w:tab w:val="num" w:pos="720"/>
-        </w:tabs>
-        <w:ind w:left="720"/>
-      </w:pPr>
-      <w:r>
-        <w:t>U</w:t>
-      </w:r>
-      <w:r>
-        <w:t>se case-02</w:t>
-      </w:r>
-      <w:r>
-        <w:t>: User and Service Provider Sign</w:t>
-      </w:r>
-      <w:r>
-        <w:t xml:space="preserve"> </w:t>
-      </w:r>
-      <w:r>
-        <w:t>Up</w:t>
-      </w:r>
-    </w:p>
-    <w:p>
-      <w:pPr>
-        <w:rPr>
-          <w:lang w:val="en-GB"/>
-        </w:rPr>
-      </w:pPr>
-      <w:r>
-        <w:rPr>
-          <w:lang w:val="en-GB"/>
-        </w:rPr>
-        <w:t>The use case for the signup process for the user and service provider is shown in Figure 2.</w:t>
-      </w:r>
-    </w:p>
-    <w:p>
-      <w:pPr>
-        <w:rPr>
-          <w:lang w:val="en-GB"/>
-        </w:rPr>
-      </w:pPr>
-      <w:r>
-        <w:rPr>
-          <w:noProof/>
-          <w:lang w:val="en-US"/>
-        </w:rPr>
-        <w:drawing>
-          <wp:inline distT="0" distB="0" distL="0" distR="0">
-            <wp:extent cx="6719299" cy="4900295"/>
-            <wp:effectExtent l="0" t="0" r="5715" b="0"/>
-            <wp:docPr id="5" name="Picture 5"/>
-            <wp:cNvGraphicFramePr>
-              <a:graphicFrameLocks xmlns:a="http://schemas.openxmlformats.org/drawingml/2006/main" noChangeAspect="1"/>
-            </wp:cNvGraphicFramePr>
-            <a:graphic xmlns:a="http://schemas.openxmlformats.org/drawingml/2006/main">
-              <a:graphicData uri="http://schemas.openxmlformats.org/drawingml/2006/picture">
-                <pic:pic xmlns:pic="http://schemas.openxmlformats.org/drawingml/2006/picture">
-                  <pic:nvPicPr>
-                    <pic:cNvPr id="5" name="sign up (2).PNG"/>
-                    <pic:cNvPicPr/>
-                  </pic:nvPicPr>
-                  <pic:blipFill>
-                    <a:blip r:embed="rId6">
-                      <a:extLst>
-                        <a:ext uri="{28A0092B-C50C-407E-A947-70E740481C1C}">
-                          <a14:useLocalDpi xmlns:a14="http://schemas.microsoft.com/office/drawing/2010/main" val="0"/>
-                        </a:ext>
-                      </a:extLst>
-                    </a:blip>
-                    <a:stretch>
-                      <a:fillRect/>
-                    </a:stretch>
-                  </pic:blipFill>
-                  <pic:spPr>
-                    <a:xfrm>
-                      <a:off x="0" y="0"/>
-                      <a:ext cx="6737106" cy="4913281"/>
-                    </a:xfrm>
-                    <a:prstGeom prst="rect">
-                      <a:avLst/>
-                    </a:prstGeom>
-                  </pic:spPr>
-                </pic:pic>
-              </a:graphicData>
-            </a:graphic>
-          </wp:inline>
-        </w:drawing>
-      </w:r>
-    </w:p>
-    <w:p/>
-    <w:p>
-      <w:pPr>
-        <w:pStyle w:val="Heading3"/>
-        <w:numPr>
-          <w:ilvl w:val="2"/>
-          <w:numId w:val="9"/>
-        </w:numPr>
-        <w:tabs>
-          <w:tab w:val="clear" w:pos="5040"/>
-          <w:tab w:val="num" w:pos="720"/>
-        </w:tabs>
-        <w:ind w:left="720"/>
-      </w:pPr>
-      <w:r>
-        <w:t>U</w:t>
-      </w:r>
-      <w:r>
-        <w:t>se case-03</w:t>
-      </w:r>
-      <w:r>
-        <w:t>: User, Service Provider and Admin Logout</w:t>
-      </w:r>
-    </w:p>
-    <w:p>
-      <w:pPr>
-        <w:rPr>
-          <w:lang w:val="en-GB"/>
-        </w:rPr>
-      </w:pPr>
-      <w:r>
-        <w:rPr>
-          <w:lang w:val="en-GB"/>
-        </w:rPr>
-        <w:t>The use case for the logout process for the user, service provider and admin is shown in Figure 3.</w:t>
-      </w:r>
-    </w:p>
-    <w:p>
-      <w:pPr>
-        <w:rPr>
-          <w:lang w:val="en-GB"/>
-        </w:rPr>
-      </w:pPr>
-      <w:r>
-        <w:rPr>
-          <w:noProof/>
-          <w:lang w:val="en-US"/>
-        </w:rPr>
-        <w:drawing>
-          <wp:inline distT="0" distB="0" distL="0" distR="0">
-            <wp:extent cx="6359525" cy="5845996"/>
-            <wp:effectExtent l="0" t="0" r="3175" b="2540"/>
-            <wp:docPr id="3" name="Picture 3"/>
-            <wp:cNvGraphicFramePr>
-              <a:graphicFrameLocks xmlns:a="http://schemas.openxmlformats.org/drawingml/2006/main" noChangeAspect="1"/>
-            </wp:cNvGraphicFramePr>
-            <a:graphic xmlns:a="http://schemas.openxmlformats.org/drawingml/2006/main">
-              <a:graphicData uri="http://schemas.openxmlformats.org/drawingml/2006/picture">
-                <pic:pic xmlns:pic="http://schemas.openxmlformats.org/drawingml/2006/picture">
-                  <pic:nvPicPr>
-                    <pic:cNvPr id="3" name="log out.PNG"/>
+                    <pic:cNvPr id="2" name="WhatsApp Image 2021-04-20 at 11.47.49 AM.jpeg"/>
                     <pic:cNvPicPr/>
                   </pic:nvPicPr>
                   <pic:blipFill>
@@ -3571,7 +3455,7 @@
                   <pic:spPr>
                     <a:xfrm>
                       <a:off x="0" y="0"/>
-                      <a:ext cx="6368157" cy="5853931"/>
+                      <a:ext cx="5943600" cy="3383280"/>
                     </a:xfrm>
                     <a:prstGeom prst="rect">
                       <a:avLst/>
@@ -3605,20 +3489,32 @@
         <w:ind w:left="720"/>
       </w:pPr>
       <w:r>
-        <w:t xml:space="preserve">Use case-04: Model Retraining </w:t>
-      </w:r>
-    </w:p>
-    <w:p>
-      <w:pPr>
-        <w:rPr>
-          <w:lang w:val="en-GB"/>
-        </w:rPr>
-      </w:pPr>
-      <w:r>
-        <w:rPr>
-          <w:lang w:val="en-GB"/>
-        </w:rPr>
-        <w:t>The use case for the model training is shown in Figure 4.</w:t>
+        <w:t>U</w:t>
+      </w:r>
+      <w:r>
+        <w:t>se case-02</w:t>
+      </w:r>
+      <w:r>
+        <w:t>: User Sign</w:t>
+      </w:r>
+      <w:r>
+        <w:t xml:space="preserve"> </w:t>
+      </w:r>
+      <w:r>
+        <w:t>Up</w:t>
+      </w:r>
+    </w:p>
+    <w:p>
+      <w:pPr>
+        <w:rPr>
+          <w:lang w:val="en-GB"/>
+        </w:rPr>
+      </w:pPr>
+      <w:r>
+        <w:rPr>
+          <w:lang w:val="en-GB"/>
+        </w:rPr>
+        <w:t>The use case for the signup process for the user is shown in Figure 2.</w:t>
       </w:r>
     </w:p>
     <w:p>
@@ -3634,9 +3530,9 @@
         </w:rPr>
         <w:drawing>
           <wp:inline distT="0" distB="0" distL="0" distR="0">
-            <wp:extent cx="6544310" cy="6462445"/>
-            <wp:effectExtent l="0" t="0" r="8890" b="0"/>
-            <wp:docPr id="6" name="Picture 6"/>
+            <wp:extent cx="5943600" cy="2951480"/>
+            <wp:effectExtent l="0" t="0" r="0" b="1270"/>
+            <wp:docPr id="9" name="Picture 9"/>
             <wp:cNvGraphicFramePr>
               <a:graphicFrameLocks xmlns:a="http://schemas.openxmlformats.org/drawingml/2006/main" noChangeAspect="1"/>
             </wp:cNvGraphicFramePr>
@@ -3644,7 +3540,7 @@
               <a:graphicData uri="http://schemas.openxmlformats.org/drawingml/2006/picture">
                 <pic:pic xmlns:pic="http://schemas.openxmlformats.org/drawingml/2006/picture">
                   <pic:nvPicPr>
-                    <pic:cNvPr id="6" name="retraining (2).PNG"/>
+                    <pic:cNvPr id="9" name="WhatsApp Image 2021-04-20 at 11.48.23 AM.jpeg"/>
                     <pic:cNvPicPr/>
                   </pic:nvPicPr>
                   <pic:blipFill>
@@ -3662,7 +3558,7 @@
                   <pic:spPr>
                     <a:xfrm>
                       <a:off x="0" y="0"/>
-                      <a:ext cx="6560418" cy="6478352"/>
+                      <a:ext cx="5943600" cy="2951480"/>
                     </a:xfrm>
                     <a:prstGeom prst="rect">
                       <a:avLst/>
@@ -3675,13 +3571,16 @@
         </w:drawing>
       </w:r>
     </w:p>
-    <w:p>
-      <w:pPr>
-        <w:rPr>
-          <w:lang w:val="en-GB"/>
-        </w:rPr>
-      </w:pPr>
-    </w:p>
+    <w:p/>
+    <w:p/>
+    <w:p/>
+    <w:p/>
+    <w:p/>
+    <w:p/>
+    <w:p/>
+    <w:p/>
+    <w:p/>
+    <w:p/>
     <w:p>
       <w:pPr>
         <w:pStyle w:val="Heading3"/>
@@ -3696,20 +3595,26 @@
         <w:ind w:left="720"/>
       </w:pPr>
       <w:r>
-        <w:t>Use case-05: User Portal</w:t>
-      </w:r>
-    </w:p>
-    <w:p>
-      <w:pPr>
-        <w:rPr>
-          <w:lang w:val="en-GB"/>
-        </w:rPr>
-      </w:pPr>
-      <w:r>
-        <w:rPr>
-          <w:lang w:val="en-GB"/>
-        </w:rPr>
-        <w:t>The use case for the user portal shown in Figure 5.</w:t>
+        <w:t>U</w:t>
+      </w:r>
+      <w:r>
+        <w:t>se case-03</w:t>
+      </w:r>
+      <w:r>
+        <w:t>: User and Admin Logout</w:t>
+      </w:r>
+    </w:p>
+    <w:p>
+      <w:pPr>
+        <w:rPr>
+          <w:lang w:val="en-GB"/>
+        </w:rPr>
+      </w:pPr>
+      <w:r>
+        <w:rPr>
+          <w:lang w:val="en-GB"/>
+        </w:rPr>
+        <w:t>The use case for the logout process for the user and admin is shown in Figure 3.</w:t>
       </w:r>
     </w:p>
     <w:p>
@@ -3725,9 +3630,9 @@
         </w:rPr>
         <w:drawing>
           <wp:inline distT="0" distB="0" distL="0" distR="0">
-            <wp:extent cx="6553794" cy="5815173"/>
+            <wp:extent cx="5943600" cy="3778250"/>
             <wp:effectExtent l="0" t="0" r="0" b="0"/>
-            <wp:docPr id="7" name="Picture 7"/>
+            <wp:docPr id="11" name="Picture 11"/>
             <wp:cNvGraphicFramePr>
               <a:graphicFrameLocks xmlns:a="http://schemas.openxmlformats.org/drawingml/2006/main" noChangeAspect="1"/>
             </wp:cNvGraphicFramePr>
@@ -3735,7 +3640,7 @@
               <a:graphicData uri="http://schemas.openxmlformats.org/drawingml/2006/picture">
                 <pic:pic xmlns:pic="http://schemas.openxmlformats.org/drawingml/2006/picture">
                   <pic:nvPicPr>
-                    <pic:cNvPr id="7" name="user portal (2).PNG"/>
+                    <pic:cNvPr id="11" name="WhatsApp Image 2021-04-20 at 11.48.48 AM.jpeg"/>
                     <pic:cNvPicPr/>
                   </pic:nvPicPr>
                   <pic:blipFill>
@@ -3753,7 +3658,7 @@
                   <pic:spPr>
                     <a:xfrm>
                       <a:off x="0" y="0"/>
-                      <a:ext cx="6570991" cy="5830431"/>
+                      <a:ext cx="5943600" cy="3778250"/>
                     </a:xfrm>
                     <a:prstGeom prst="rect">
                       <a:avLst/>
@@ -3775,6 +3680,62 @@
     </w:p>
     <w:p>
       <w:pPr>
+        <w:rPr>
+          <w:lang w:val="en-GB"/>
+        </w:rPr>
+      </w:pPr>
+    </w:p>
+    <w:p>
+      <w:pPr>
+        <w:rPr>
+          <w:lang w:val="en-GB"/>
+        </w:rPr>
+      </w:pPr>
+    </w:p>
+    <w:p>
+      <w:pPr>
+        <w:rPr>
+          <w:lang w:val="en-GB"/>
+        </w:rPr>
+      </w:pPr>
+    </w:p>
+    <w:p>
+      <w:pPr>
+        <w:rPr>
+          <w:lang w:val="en-GB"/>
+        </w:rPr>
+      </w:pPr>
+    </w:p>
+    <w:p>
+      <w:pPr>
+        <w:rPr>
+          <w:lang w:val="en-GB"/>
+        </w:rPr>
+      </w:pPr>
+    </w:p>
+    <w:p>
+      <w:pPr>
+        <w:rPr>
+          <w:lang w:val="en-GB"/>
+        </w:rPr>
+      </w:pPr>
+    </w:p>
+    <w:p>
+      <w:pPr>
+        <w:rPr>
+          <w:lang w:val="en-GB"/>
+        </w:rPr>
+      </w:pPr>
+    </w:p>
+    <w:p>
+      <w:pPr>
+        <w:rPr>
+          <w:lang w:val="en-GB"/>
+        </w:rPr>
+      </w:pPr>
+    </w:p>
+    <w:p>
+      <w:pPr>
         <w:pStyle w:val="Heading3"/>
         <w:numPr>
           <w:ilvl w:val="2"/>
@@ -3787,20 +3748,20 @@
         <w:ind w:left="720"/>
       </w:pPr>
       <w:r>
-        <w:t>Use case-06: Admin Portal</w:t>
-      </w:r>
-    </w:p>
-    <w:p>
-      <w:pPr>
-        <w:rPr>
-          <w:lang w:val="en-GB"/>
-        </w:rPr>
-      </w:pPr>
-      <w:r>
-        <w:rPr>
-          <w:lang w:val="en-GB"/>
-        </w:rPr>
-        <w:t>The use case for the admin portal is shown in Figure 6.</w:t>
+        <w:t xml:space="preserve">Use case-04: Model Retraining </w:t>
+      </w:r>
+    </w:p>
+    <w:p>
+      <w:pPr>
+        <w:rPr>
+          <w:lang w:val="en-GB"/>
+        </w:rPr>
+      </w:pPr>
+      <w:r>
+        <w:rPr>
+          <w:lang w:val="en-GB"/>
+        </w:rPr>
+        <w:t>The use case for the model training is shown in Figure 4.</w:t>
       </w:r>
     </w:p>
     <w:p>
@@ -3816,9 +3777,9 @@
         </w:rPr>
         <w:drawing>
           <wp:inline distT="0" distB="0" distL="0" distR="0">
-            <wp:extent cx="6780530" cy="5568593"/>
-            <wp:effectExtent l="0" t="0" r="1270" b="0"/>
-            <wp:docPr id="8" name="Picture 8"/>
+            <wp:extent cx="5943600" cy="4612640"/>
+            <wp:effectExtent l="0" t="0" r="0" b="0"/>
+            <wp:docPr id="10" name="Picture 10"/>
             <wp:cNvGraphicFramePr>
               <a:graphicFrameLocks xmlns:a="http://schemas.openxmlformats.org/drawingml/2006/main" noChangeAspect="1"/>
             </wp:cNvGraphicFramePr>
@@ -3826,7 +3787,7 @@
               <a:graphicData uri="http://schemas.openxmlformats.org/drawingml/2006/picture">
                 <pic:pic xmlns:pic="http://schemas.openxmlformats.org/drawingml/2006/picture">
                   <pic:nvPicPr>
-                    <pic:cNvPr id="8" name="admin portal (2).PNG"/>
+                    <pic:cNvPr id="10" name="WhatsApp Image 2021-04-20 at 11.49.20 AM.jpeg"/>
                     <pic:cNvPicPr/>
                   </pic:nvPicPr>
                   <pic:blipFill>
@@ -3844,7 +3805,7 @@
                   <pic:spPr>
                     <a:xfrm>
                       <a:off x="0" y="0"/>
-                      <a:ext cx="6802128" cy="5586331"/>
+                      <a:ext cx="5943600" cy="4612640"/>
                     </a:xfrm>
                     <a:prstGeom prst="rect">
                       <a:avLst/>
@@ -3866,6 +3827,48 @@
     </w:p>
     <w:p>
       <w:pPr>
+        <w:rPr>
+          <w:lang w:val="en-GB"/>
+        </w:rPr>
+      </w:pPr>
+    </w:p>
+    <w:p>
+      <w:pPr>
+        <w:rPr>
+          <w:lang w:val="en-GB"/>
+        </w:rPr>
+      </w:pPr>
+    </w:p>
+    <w:p>
+      <w:pPr>
+        <w:rPr>
+          <w:lang w:val="en-GB"/>
+        </w:rPr>
+      </w:pPr>
+    </w:p>
+    <w:p>
+      <w:pPr>
+        <w:rPr>
+          <w:lang w:val="en-GB"/>
+        </w:rPr>
+      </w:pPr>
+    </w:p>
+    <w:p>
+      <w:pPr>
+        <w:rPr>
+          <w:lang w:val="en-GB"/>
+        </w:rPr>
+      </w:pPr>
+    </w:p>
+    <w:p>
+      <w:pPr>
+        <w:rPr>
+          <w:lang w:val="en-GB"/>
+        </w:rPr>
+      </w:pPr>
+    </w:p>
+    <w:p>
+      <w:pPr>
         <w:pStyle w:val="Heading3"/>
         <w:numPr>
           <w:ilvl w:val="2"/>
@@ -3877,6 +3880,216 @@
         </w:tabs>
         <w:ind w:left="720"/>
       </w:pPr>
+      <w:r>
+        <w:t>Use case-05: User Portal</w:t>
+      </w:r>
+    </w:p>
+    <w:p>
+      <w:pPr>
+        <w:rPr>
+          <w:lang w:val="en-GB"/>
+        </w:rPr>
+      </w:pPr>
+      <w:r>
+        <w:rPr>
+          <w:lang w:val="en-GB"/>
+        </w:rPr>
+        <w:t>The use case for the user portal shown in Figure 5.</w:t>
+      </w:r>
+    </w:p>
+    <w:p>
+      <w:pPr>
+        <w:rPr>
+          <w:lang w:val="en-GB"/>
+        </w:rPr>
+      </w:pPr>
+      <w:r>
+        <w:rPr>
+          <w:noProof/>
+          <w:lang w:val="en-US"/>
+        </w:rPr>
+        <w:drawing>
+          <wp:inline distT="0" distB="0" distL="0" distR="0">
+            <wp:extent cx="5943600" cy="5015865"/>
+            <wp:effectExtent l="0" t="0" r="0" b="0"/>
+            <wp:docPr id="12" name="Picture 12"/>
+            <wp:cNvGraphicFramePr>
+              <a:graphicFrameLocks xmlns:a="http://schemas.openxmlformats.org/drawingml/2006/main" noChangeAspect="1"/>
+            </wp:cNvGraphicFramePr>
+            <a:graphic xmlns:a="http://schemas.openxmlformats.org/drawingml/2006/main">
+              <a:graphicData uri="http://schemas.openxmlformats.org/drawingml/2006/picture">
+                <pic:pic xmlns:pic="http://schemas.openxmlformats.org/drawingml/2006/picture">
+                  <pic:nvPicPr>
+                    <pic:cNvPr id="12" name="WhatsApp Image 2021-04-20 at 11.50.03 AM.jpeg"/>
+                    <pic:cNvPicPr/>
+                  </pic:nvPicPr>
+                  <pic:blipFill>
+                    <a:blip r:embed="rId11">
+                      <a:extLst>
+                        <a:ext uri="{28A0092B-C50C-407E-A947-70E740481C1C}">
+                          <a14:useLocalDpi xmlns:a14="http://schemas.microsoft.com/office/drawing/2010/main" val="0"/>
+                        </a:ext>
+                      </a:extLst>
+                    </a:blip>
+                    <a:stretch>
+                      <a:fillRect/>
+                    </a:stretch>
+                  </pic:blipFill>
+                  <pic:spPr>
+                    <a:xfrm>
+                      <a:off x="0" y="0"/>
+                      <a:ext cx="5943600" cy="5015865"/>
+                    </a:xfrm>
+                    <a:prstGeom prst="rect">
+                      <a:avLst/>
+                    </a:prstGeom>
+                  </pic:spPr>
+                </pic:pic>
+              </a:graphicData>
+            </a:graphic>
+          </wp:inline>
+        </w:drawing>
+      </w:r>
+    </w:p>
+    <w:p>
+      <w:pPr>
+        <w:rPr>
+          <w:lang w:val="en-GB"/>
+        </w:rPr>
+      </w:pPr>
+    </w:p>
+    <w:p>
+      <w:pPr>
+        <w:rPr>
+          <w:lang w:val="en-GB"/>
+        </w:rPr>
+      </w:pPr>
+    </w:p>
+    <w:p>
+      <w:pPr>
+        <w:rPr>
+          <w:lang w:val="en-GB"/>
+        </w:rPr>
+      </w:pPr>
+    </w:p>
+    <w:p>
+      <w:pPr>
+        <w:rPr>
+          <w:lang w:val="en-GB"/>
+        </w:rPr>
+      </w:pPr>
+    </w:p>
+    <w:p>
+      <w:pPr>
+        <w:rPr>
+          <w:lang w:val="en-GB"/>
+        </w:rPr>
+      </w:pPr>
+    </w:p>
+    <w:p>
+      <w:pPr>
+        <w:pStyle w:val="Heading3"/>
+        <w:numPr>
+          <w:ilvl w:val="2"/>
+          <w:numId w:val="9"/>
+        </w:numPr>
+        <w:tabs>
+          <w:tab w:val="clear" w:pos="5040"/>
+          <w:tab w:val="num" w:pos="720"/>
+        </w:tabs>
+        <w:ind w:left="720"/>
+      </w:pPr>
+      <w:r>
+        <w:t>Use case-06: Admin Portal</w:t>
+      </w:r>
+    </w:p>
+    <w:p>
+      <w:pPr>
+        <w:rPr>
+          <w:lang w:val="en-GB"/>
+        </w:rPr>
+      </w:pPr>
+      <w:r>
+        <w:rPr>
+          <w:lang w:val="en-GB"/>
+        </w:rPr>
+        <w:t>The use case for the admin portal is shown in Figure 6.</w:t>
+      </w:r>
+    </w:p>
+    <w:p>
+      <w:pPr>
+        <w:rPr>
+          <w:lang w:val="en-GB"/>
+        </w:rPr>
+      </w:pPr>
+      <w:r>
+        <w:rPr>
+          <w:noProof/>
+          <w:lang w:val="en-US"/>
+        </w:rPr>
+        <w:drawing>
+          <wp:inline distT="0" distB="0" distL="0" distR="0">
+            <wp:extent cx="5943600" cy="3509645"/>
+            <wp:effectExtent l="0" t="0" r="0" b="0"/>
+            <wp:docPr id="13" name="Picture 13"/>
+            <wp:cNvGraphicFramePr>
+              <a:graphicFrameLocks xmlns:a="http://schemas.openxmlformats.org/drawingml/2006/main" noChangeAspect="1"/>
+            </wp:cNvGraphicFramePr>
+            <a:graphic xmlns:a="http://schemas.openxmlformats.org/drawingml/2006/main">
+              <a:graphicData uri="http://schemas.openxmlformats.org/drawingml/2006/picture">
+                <pic:pic xmlns:pic="http://schemas.openxmlformats.org/drawingml/2006/picture">
+                  <pic:nvPicPr>
+                    <pic:cNvPr id="13" name="WhatsApp Image 2021-04-20 at 11.50.44 AM.jpeg"/>
+                    <pic:cNvPicPr/>
+                  </pic:nvPicPr>
+                  <pic:blipFill>
+                    <a:blip r:embed="rId12">
+                      <a:extLst>
+                        <a:ext uri="{28A0092B-C50C-407E-A947-70E740481C1C}">
+                          <a14:useLocalDpi xmlns:a14="http://schemas.microsoft.com/office/drawing/2010/main" val="0"/>
+                        </a:ext>
+                      </a:extLst>
+                    </a:blip>
+                    <a:stretch>
+                      <a:fillRect/>
+                    </a:stretch>
+                  </pic:blipFill>
+                  <pic:spPr>
+                    <a:xfrm>
+                      <a:off x="0" y="0"/>
+                      <a:ext cx="5943600" cy="3509645"/>
+                    </a:xfrm>
+                    <a:prstGeom prst="rect">
+                      <a:avLst/>
+                    </a:prstGeom>
+                  </pic:spPr>
+                </pic:pic>
+              </a:graphicData>
+            </a:graphic>
+          </wp:inline>
+        </w:drawing>
+      </w:r>
+    </w:p>
+    <w:p>
+      <w:pPr>
+        <w:rPr>
+          <w:lang w:val="en-GB"/>
+        </w:rPr>
+      </w:pPr>
+    </w:p>
+    <w:p>
+      <w:pPr>
+        <w:pStyle w:val="Heading3"/>
+        <w:numPr>
+          <w:ilvl w:val="2"/>
+          <w:numId w:val="9"/>
+        </w:numPr>
+        <w:tabs>
+          <w:tab w:val="clear" w:pos="5040"/>
+          <w:tab w:val="num" w:pos="720"/>
+        </w:tabs>
+        <w:ind w:left="720"/>
+      </w:pPr>
       <w:bookmarkStart w:id="13" w:name="_Toc47101661"/>
       <w:r>
         <w:t>Use case-08: Recommendation System (Complete System)</w:t>
@@ -3912,6 +4125,7 @@
     <w:p/>
     <w:p>
       <w:pPr>
+        <w:ind w:left="-1728"/>
         <w:rPr>
           <w:rFonts w:asciiTheme="majorBidi" w:hAnsiTheme="majorBidi" w:cstheme="majorBidi"/>
           <w:lang w:val="en-GB"/>
@@ -3925,6 +4139,54 @@
         <w:t xml:space="preserve">  </w:t>
       </w:r>
       <w:bookmarkStart w:id="14" w:name="_GoBack"/>
+      <w:r>
+        <w:rPr>
+          <w:rFonts w:asciiTheme="majorBidi" w:hAnsiTheme="majorBidi" w:cstheme="majorBidi"/>
+          <w:noProof/>
+          <w:lang w:val="en-US"/>
+        </w:rPr>
+        <w:drawing>
+          <wp:inline distT="0" distB="0" distL="0" distR="0">
+            <wp:extent cx="7962900" cy="6677025"/>
+            <wp:effectExtent l="0" t="0" r="0" b="9525"/>
+            <wp:docPr id="3" name="Picture 3"/>
+            <wp:cNvGraphicFramePr>
+              <a:graphicFrameLocks xmlns:a="http://schemas.openxmlformats.org/drawingml/2006/main" noChangeAspect="1"/>
+            </wp:cNvGraphicFramePr>
+            <a:graphic xmlns:a="http://schemas.openxmlformats.org/drawingml/2006/main">
+              <a:graphicData uri="http://schemas.openxmlformats.org/drawingml/2006/picture">
+                <pic:pic xmlns:pic="http://schemas.openxmlformats.org/drawingml/2006/picture">
+                  <pic:nvPicPr>
+                    <pic:cNvPr id="3" name="fyp case diagram (1).png"/>
+                    <pic:cNvPicPr/>
+                  </pic:nvPicPr>
+                  <pic:blipFill>
+                    <a:blip r:embed="rId13">
+                      <a:extLst>
+                        <a:ext uri="{28A0092B-C50C-407E-A947-70E740481C1C}">
+                          <a14:useLocalDpi xmlns:a14="http://schemas.microsoft.com/office/drawing/2010/main" val="0"/>
+                        </a:ext>
+                      </a:extLst>
+                    </a:blip>
+                    <a:stretch>
+                      <a:fillRect/>
+                    </a:stretch>
+                  </pic:blipFill>
+                  <pic:spPr>
+                    <a:xfrm>
+                      <a:off x="0" y="0"/>
+                      <a:ext cx="7962900" cy="6677025"/>
+                    </a:xfrm>
+                    <a:prstGeom prst="rect">
+                      <a:avLst/>
+                    </a:prstGeom>
+                  </pic:spPr>
+                </pic:pic>
+              </a:graphicData>
+            </a:graphic>
+          </wp:inline>
+        </w:drawing>
+      </w:r>
       <w:bookmarkEnd w:id="14"/>
     </w:p>
     <w:p/>
@@ -3936,6 +4198,56 @@
     </w:sectPr>
   </w:body>
 </w:document>
+</file>
+
+<file path=word/endnotes.xml><?xml version="1.0" encoding="utf-8"?>
+<w:endnotes xmlns:wpc="http://schemas.microsoft.com/office/word/2010/wordprocessingCanvas" xmlns:cx="http://schemas.microsoft.com/office/drawing/2014/chartex" xmlns:mc="http://schemas.openxmlformats.org/markup-compatibility/2006" xmlns:o="urn:schemas-microsoft-com:office:office" xmlns:r="http://schemas.openxmlformats.org/officeDocument/2006/relationships" xmlns:m="http://schemas.openxmlformats.org/officeDocument/2006/math" xmlns:v="urn:schemas-microsoft-com:vml" xmlns:wp14="http://schemas.microsoft.com/office/word/2010/wordprocessingDrawing" xmlns:wp="http://schemas.openxmlformats.org/drawingml/2006/wordprocessingDrawing" xmlns:w10="urn:schemas-microsoft-com:office:word" xmlns:w="http://schemas.openxmlformats.org/wordprocessingml/2006/main" xmlns:w14="http://schemas.microsoft.com/office/word/2010/wordml" xmlns:w15="http://schemas.microsoft.com/office/word/2012/wordml" xmlns:w16se="http://schemas.microsoft.com/office/word/2015/wordml/symex" xmlns:wpg="http://schemas.microsoft.com/office/word/2010/wordprocessingGroup" xmlns:wpi="http://schemas.microsoft.com/office/word/2010/wordprocessingInk" xmlns:wne="http://schemas.microsoft.com/office/word/2006/wordml" xmlns:wps="http://schemas.microsoft.com/office/word/2010/wordprocessingShape" mc:Ignorable="w14 w15 w16se wp14">
+  <w:endnote w:type="separator" w:id="-1">
+    <w:p>
+      <w:pPr>
+        <w:spacing w:before="0" w:after="0" w:line="240" w:lineRule="auto"/>
+      </w:pPr>
+      <w:r>
+        <w:separator/>
+      </w:r>
+    </w:p>
+  </w:endnote>
+  <w:endnote w:type="continuationSeparator" w:id="0">
+    <w:p>
+      <w:pPr>
+        <w:spacing w:before="0" w:after="0" w:line="240" w:lineRule="auto"/>
+      </w:pPr>
+      <w:r>
+        <w:continuationSeparator/>
+      </w:r>
+    </w:p>
+  </w:endnote>
+</w:endnotes>
+</file>
+
+<file path=word/footnotes.xml><?xml version="1.0" encoding="utf-8"?>
+<w:footnotes xmlns:wpc="http://schemas.microsoft.com/office/word/2010/wordprocessingCanvas" xmlns:cx="http://schemas.microsoft.com/office/drawing/2014/chartex" xmlns:mc="http://schemas.openxmlformats.org/markup-compatibility/2006" xmlns:o="urn:schemas-microsoft-com:office:office" xmlns:r="http://schemas.openxmlformats.org/officeDocument/2006/relationships" xmlns:m="http://schemas.openxmlformats.org/officeDocument/2006/math" xmlns:v="urn:schemas-microsoft-com:vml" xmlns:wp14="http://schemas.microsoft.com/office/word/2010/wordprocessingDrawing" xmlns:wp="http://schemas.openxmlformats.org/drawingml/2006/wordprocessingDrawing" xmlns:w10="urn:schemas-microsoft-com:office:word" xmlns:w="http://schemas.openxmlformats.org/wordprocessingml/2006/main" xmlns:w14="http://schemas.microsoft.com/office/word/2010/wordml" xmlns:w15="http://schemas.microsoft.com/office/word/2012/wordml" xmlns:w16se="http://schemas.microsoft.com/office/word/2015/wordml/symex" xmlns:wpg="http://schemas.microsoft.com/office/word/2010/wordprocessingGroup" xmlns:wpi="http://schemas.microsoft.com/office/word/2010/wordprocessingInk" xmlns:wne="http://schemas.microsoft.com/office/word/2006/wordml" xmlns:wps="http://schemas.microsoft.com/office/word/2010/wordprocessingShape" mc:Ignorable="w14 w15 w16se wp14">
+  <w:footnote w:type="separator" w:id="-1">
+    <w:p>
+      <w:pPr>
+        <w:spacing w:before="0" w:after="0" w:line="240" w:lineRule="auto"/>
+      </w:pPr>
+      <w:r>
+        <w:separator/>
+      </w:r>
+    </w:p>
+  </w:footnote>
+  <w:footnote w:type="continuationSeparator" w:id="0">
+    <w:p>
+      <w:pPr>
+        <w:spacing w:before="0" w:after="0" w:line="240" w:lineRule="auto"/>
+      </w:pPr>
+      <w:r>
+        <w:continuationSeparator/>
+      </w:r>
+    </w:p>
+  </w:footnote>
+</w:footnotes>
 </file>
 
 <file path=word/numbering.xml><?xml version="1.0" encoding="utf-8"?>
@@ -5308,6 +5620,60 @@
       <w:szCs w:val="18"/>
     </w:rPr>
   </w:style>
+  <w:style w:type="paragraph" w:styleId="Header">
+    <w:name w:val="header"/>
+    <w:basedOn w:val="Normal"/>
+    <w:link w:val="HeaderChar"/>
+    <w:uiPriority w:val="99"/>
+    <w:unhideWhenUsed/>
+    <w:rsid w:val="008A199B"/>
+    <w:pPr>
+      <w:tabs>
+        <w:tab w:val="center" w:pos="4680"/>
+        <w:tab w:val="right" w:pos="9360"/>
+      </w:tabs>
+      <w:spacing w:before="0" w:after="0" w:line="240" w:lineRule="auto"/>
+    </w:pPr>
+  </w:style>
+  <w:style w:type="character" w:customStyle="1" w:styleId="HeaderChar">
+    <w:name w:val="Header Char"/>
+    <w:basedOn w:val="DefaultParagraphFont"/>
+    <w:link w:val="Header"/>
+    <w:uiPriority w:val="99"/>
+    <w:rsid w:val="008A199B"/>
+    <w:rPr>
+      <w:rFonts w:ascii="Times New Roman" w:eastAsia="Times New Roman" w:hAnsi="Times New Roman" w:cs="Times New Roman"/>
+      <w:szCs w:val="24"/>
+      <w:lang w:val="en-IE"/>
+    </w:rPr>
+  </w:style>
+  <w:style w:type="paragraph" w:styleId="Footer">
+    <w:name w:val="footer"/>
+    <w:basedOn w:val="Normal"/>
+    <w:link w:val="FooterChar"/>
+    <w:uiPriority w:val="99"/>
+    <w:unhideWhenUsed/>
+    <w:rsid w:val="008A199B"/>
+    <w:pPr>
+      <w:tabs>
+        <w:tab w:val="center" w:pos="4680"/>
+        <w:tab w:val="right" w:pos="9360"/>
+      </w:tabs>
+      <w:spacing w:before="0" w:after="0" w:line="240" w:lineRule="auto"/>
+    </w:pPr>
+  </w:style>
+  <w:style w:type="character" w:customStyle="1" w:styleId="FooterChar">
+    <w:name w:val="Footer Char"/>
+    <w:basedOn w:val="DefaultParagraphFont"/>
+    <w:link w:val="Footer"/>
+    <w:uiPriority w:val="99"/>
+    <w:rsid w:val="008A199B"/>
+    <w:rPr>
+      <w:rFonts w:ascii="Times New Roman" w:eastAsia="Times New Roman" w:hAnsi="Times New Roman" w:cs="Times New Roman"/>
+      <w:szCs w:val="24"/>
+      <w:lang w:val="en-IE"/>
+    </w:rPr>
+  </w:style>
 </w:styles>
 </file>
 

</xml_diff>